<commit_message>
Bibliography addition, dealing with complications
I hit some snags towards creating a bibliography but I re-replacing the
pandocexercise file will fix it.
</commit_message>
<xml_diff>
--- a/pandocexercise.docx
+++ b/pandocexercise.docx
@@ -137,7 +137,7 @@
         </w:drawing>
       </w:r>
       <w:r>
-        <w:t xml:space="preserve"> </w:t>
+        <w:t xml:space="preserve"/>
       </w:r>
       <w:r>
         <w:rPr>
@@ -398,7 +398,7 @@
     </w:lvl>
   </w:abstractNum>
   <w:abstractNum w:abstractNumId="990">
-    <w:nsid w:val="d4e092df"/>
+    <w:nsid w:val="dd9bbcb2"/>
     <w:multiLevelType w:val="multilevel"/>
     <w:lvl w:ilvl="0">
       <w:numFmt w:val="bullet"/>
@@ -479,7 +479,7 @@
     </w:lvl>
   </w:abstractNum>
   <w:abstractNum w:abstractNumId="991">
-    <w:nsid w:val="5a177900"/>
+    <w:nsid w:val="49e593e0"/>
     <w:multiLevelType w:val="multilevel"/>
     <w:lvl w:ilvl="0">
       <w:numFmt w:val="bullet"/>

</xml_diff>